<commit_message>
Boredom and fun deeper dive
</commit_message>
<xml_diff>
--- a/DRAFT Task 2 - Research Specification Oleh Melnychuk L00194760.docx
+++ b/DRAFT Task 2 - Research Specification Oleh Melnychuk L00194760.docx
@@ -106,7 +106,7 @@
           <w:b/>
           <w:bCs/>
         </w:rPr>
-        <w:t>Monday, 10 November 2025</w:t>
+        <w:t>Wednesday, 12 November 2025</w:t>
       </w:r>
       <w:r>
         <w:rPr>
@@ -2046,7 +2046,23 @@
           <w:rFonts w:ascii="Arial" w:hAnsi="Arial" w:cs="Arial"/>
           <w:kern w:val="0"/>
         </w:rPr>
-        <w:t xml:space="preserve">Mirza-Babaei, P., Moosajee, N. and Drenikow, B. (2016) “Playtesting for indie studios,” in </w:t>
+        <w:t xml:space="preserve">Mirza-Babaei, P., Moosajee, N. and </w:t>
+      </w:r>
+      <w:proofErr w:type="spellStart"/>
+      <w:r>
+        <w:rPr>
+          <w:rFonts w:ascii="Arial" w:hAnsi="Arial" w:cs="Arial"/>
+          <w:kern w:val="0"/>
+        </w:rPr>
+        <w:t>Drenikow</w:t>
+      </w:r>
+      <w:proofErr w:type="spellEnd"/>
+      <w:r>
+        <w:rPr>
+          <w:rFonts w:ascii="Arial" w:hAnsi="Arial" w:cs="Arial"/>
+          <w:kern w:val="0"/>
+        </w:rPr>
+        <w:t xml:space="preserve">, B. (2016) “Playtesting for indie studios,” in </w:t>
       </w:r>
       <w:r>
         <w:rPr>
@@ -2055,15 +2071,9 @@
           <w:iCs/>
           <w:kern w:val="0"/>
         </w:rPr>
-        <w:t>Proceedings of the 20th International Academic Mindtrek Conference</w:t>
-      </w:r>
-      <w:r>
-        <w:rPr>
-          <w:rFonts w:ascii="Arial" w:hAnsi="Arial" w:cs="Arial"/>
-          <w:kern w:val="0"/>
-        </w:rPr>
-        <w:t xml:space="preserve">. </w:t>
-      </w:r>
+        <w:t xml:space="preserve">Proceedings of the 20th International Academic </w:t>
+      </w:r>
+      <w:proofErr w:type="spellStart"/>
       <w:r>
         <w:rPr>
           <w:rFonts w:ascii="Arial" w:hAnsi="Arial" w:cs="Arial"/>
@@ -2071,7 +2081,53 @@
           <w:iCs/>
           <w:kern w:val="0"/>
         </w:rPr>
-        <w:t>AcademicMindtrek’16: Academic Mindtrek Conference 2016</w:t>
+        <w:t>Mindtrek</w:t>
+      </w:r>
+      <w:proofErr w:type="spellEnd"/>
+      <w:r>
+        <w:rPr>
+          <w:rFonts w:ascii="Arial" w:hAnsi="Arial" w:cs="Arial"/>
+          <w:i/>
+          <w:iCs/>
+          <w:kern w:val="0"/>
+        </w:rPr>
+        <w:t xml:space="preserve"> Conference</w:t>
+      </w:r>
+      <w:r>
+        <w:rPr>
+          <w:rFonts w:ascii="Arial" w:hAnsi="Arial" w:cs="Arial"/>
+          <w:kern w:val="0"/>
+        </w:rPr>
+        <w:t xml:space="preserve">. </w:t>
+      </w:r>
+      <w:r>
+        <w:rPr>
+          <w:rFonts w:ascii="Arial" w:hAnsi="Arial" w:cs="Arial"/>
+          <w:i/>
+          <w:iCs/>
+          <w:kern w:val="0"/>
+        </w:rPr>
+        <w:t xml:space="preserve">AcademicMindtrek’16: Academic </w:t>
+      </w:r>
+      <w:proofErr w:type="spellStart"/>
+      <w:r>
+        <w:rPr>
+          <w:rFonts w:ascii="Arial" w:hAnsi="Arial" w:cs="Arial"/>
+          <w:i/>
+          <w:iCs/>
+          <w:kern w:val="0"/>
+        </w:rPr>
+        <w:t>Mindtrek</w:t>
+      </w:r>
+      <w:proofErr w:type="spellEnd"/>
+      <w:r>
+        <w:rPr>
+          <w:rFonts w:ascii="Arial" w:hAnsi="Arial" w:cs="Arial"/>
+          <w:i/>
+          <w:iCs/>
+          <w:kern w:val="0"/>
+        </w:rPr>
+        <w:t xml:space="preserve"> Conference 2016</w:t>
       </w:r>
       <w:r>
         <w:rPr>
@@ -2460,6 +2516,12 @@
                 <w:rFonts w:ascii="Arial" w:hAnsi="Arial" w:cs="Arial"/>
               </w:rPr>
             </w:pPr>
+            <w:r>
+              <w:rPr>
+                <w:rFonts w:ascii="Arial" w:hAnsi="Arial" w:cs="Arial"/>
+              </w:rPr>
+              <w:t>What is boredom?</w:t>
+            </w:r>
           </w:p>
         </w:tc>
       </w:tr>
@@ -2533,7 +2595,7 @@
               <w:rPr>
                 <w:rFonts w:ascii="Arial" w:hAnsi="Arial" w:cs="Arial"/>
               </w:rPr>
-              <w:t>Why do we need fun as a species?</w:t>
+              <w:t>What is the reason for the game to be boring?</w:t>
             </w:r>
           </w:p>
         </w:tc>
@@ -2604,6 +2666,12 @@
                 <w:rFonts w:ascii="Arial" w:hAnsi="Arial" w:cs="Arial"/>
               </w:rPr>
             </w:pPr>
+            <w:r>
+              <w:rPr>
+                <w:rFonts w:ascii="Arial" w:hAnsi="Arial" w:cs="Arial"/>
+              </w:rPr>
+              <w:t>Why do we need fun as a species?</w:t>
+            </w:r>
           </w:p>
         </w:tc>
       </w:tr>
@@ -2742,6 +2810,470 @@
         <w:br w:type="page"/>
       </w:r>
     </w:p>
+    <w:tbl>
+      <w:tblPr>
+        <w:tblStyle w:val="TableGrid"/>
+        <w:tblpPr w:leftFromText="180" w:rightFromText="180" w:vertAnchor="text" w:tblpY="46"/>
+        <w:tblW w:w="0" w:type="auto"/>
+        <w:tblLook w:val="04A0" w:firstRow="1" w:lastRow="0" w:firstColumn="1" w:lastColumn="0" w:noHBand="0" w:noVBand="1"/>
+      </w:tblPr>
+      <w:tblGrid>
+        <w:gridCol w:w="2972"/>
+        <w:gridCol w:w="6044"/>
+      </w:tblGrid>
+      <w:tr>
+        <w:tc>
+          <w:tcPr>
+            <w:tcW w:w="2972" w:type="dxa"/>
+          </w:tcPr>
+          <w:p>
+            <w:pPr>
+              <w:rPr>
+                <w:rFonts w:ascii="Arial" w:hAnsi="Arial" w:cs="Arial"/>
+              </w:rPr>
+            </w:pPr>
+            <w:r>
+              <w:rPr>
+                <w:rFonts w:ascii="Arial" w:hAnsi="Arial" w:cs="Arial"/>
+              </w:rPr>
+              <w:lastRenderedPageBreak/>
+              <w:t>What is the nature of fun?</w:t>
+            </w:r>
+          </w:p>
+        </w:tc>
+        <w:tc>
+          <w:tcPr>
+            <w:tcW w:w="6044" w:type="dxa"/>
+          </w:tcPr>
+          <w:p>
+            <w:pPr>
+              <w:rPr>
+                <w:rFonts w:ascii="Arial" w:hAnsi="Arial" w:cs="Arial"/>
+              </w:rPr>
+            </w:pPr>
+            <w:r>
+              <w:rPr>
+                <w:rFonts w:ascii="Arial" w:hAnsi="Arial" w:cs="Arial"/>
+              </w:rPr>
+              <w:t xml:space="preserve">Word fun comes from “fool” or from “pleasure” in different interpretations. The main meaning is “a source of enjoyment”, not only as physical or mental joy, but also as chemical manipulation. </w:t>
+            </w:r>
+          </w:p>
+          <w:p>
+            <w:pPr>
+              <w:rPr>
+                <w:rFonts w:ascii="Arial" w:hAnsi="Arial" w:cs="Arial"/>
+              </w:rPr>
+            </w:pPr>
+            <w:r>
+              <w:rPr>
+                <w:rFonts w:ascii="Arial" w:hAnsi="Arial" w:cs="Arial"/>
+              </w:rPr>
+              <w:t>Fun is the release of endorphins.</w:t>
+            </w:r>
+            <w:r>
+              <w:rPr>
+                <w:rFonts w:ascii="Arial" w:hAnsi="Arial" w:cs="Arial"/>
+              </w:rPr>
+              <w:br/>
+              <w:t>It is a lot of different sensations based on cocktails of chemicals.</w:t>
+            </w:r>
+            <w:r>
+              <w:rPr>
+                <w:rFonts w:ascii="Arial" w:hAnsi="Arial" w:cs="Arial"/>
+              </w:rPr>
+              <w:br/>
+              <w:t xml:space="preserve">The pleasurable chills from listening to powerful music are caused by the same chemicals that the person gets from having cocaine, an orgasm or chocolate. </w:t>
+            </w:r>
+            <w:r>
+              <w:rPr>
+                <w:rFonts w:ascii="Arial" w:hAnsi="Arial" w:cs="Arial"/>
+              </w:rPr>
+              <w:br/>
+              <w:t>Our brain is technically on drugs all the time.</w:t>
+            </w:r>
+          </w:p>
+          <w:p>
+            <w:pPr>
+              <w:rPr>
+                <w:rFonts w:ascii="Arial" w:hAnsi="Arial" w:cs="Arial"/>
+              </w:rPr>
+            </w:pPr>
+            <w:r>
+              <w:rPr>
+                <w:rFonts w:ascii="Arial" w:hAnsi="Arial" w:cs="Arial"/>
+              </w:rPr>
+              <w:fldChar w:fldCharType="begin"/>
+            </w:r>
+            <w:r>
+              <w:rPr>
+                <w:rFonts w:ascii="Arial" w:hAnsi="Arial" w:cs="Arial"/>
+              </w:rPr>
+              <w:instrText xml:space="preserve"> ADDIN ZOTERO_ITEM CSL_CITATION {"citationID":"2asjOn4a","properties":{"formattedCitation":"(Koster, 2013)","plainCitation":"(Koster, 2013)","noteIndex":0},"citationItems":[{"id":24,"uris":["http://zotero.org/users/18403491/items/6G6IXNE6"],"itemData":{"id":24,"type":"book","abstract":"Now in full color, the 10th anniversary edition of this classic book takes you deep into the influences that underlie modern video games, and examines the elements they share with traditional games such as checkers. At the heart of his exploration, veteran game designer Raph Koster takes a close look at the concept of fun and why it’s the most vital element in any game.Why do some games become boring quickly, while others remain fun for years? How do games serve as fundamental and powerful learning tools? Whether you’re a game developer, dedicated gamer, or curious observer, this illustrated, fully updated edition helps you understand what drives this major cultural force, and inspires you to take it further.You’ll discover that:Games play into our innate ability to seek patterns and solve puzzlesMost successful games are built upon the same elementsSlightly more females than males now play gamesMany games still teach primitive survival skillsFictional dressing for modern games is more developed than the conceptual elementsTruly creative designers seldom use other games for inspirationGames are beginning to evolve beyond their prehistoric origins","ISBN":"978-1-4493-6319-2","language":"en","note":"Google-Books-ID: TS8KAgAAQBAJ","number-of-pages":"299","publisher":"O'Reilly Media, Inc.","source":"Google Books","title":"Theory of Fun for Game Design","author":[{"family":"Koster","given":"Raph"}],"issued":{"date-parts":[["2013",11,8]]}}}],"schema":"https://github.com/citation-style-language/schema/raw/master/csl-citation.json"} </w:instrText>
+            </w:r>
+            <w:r>
+              <w:rPr>
+                <w:rFonts w:ascii="Arial" w:hAnsi="Arial" w:cs="Arial"/>
+              </w:rPr>
+              <w:fldChar w:fldCharType="separate"/>
+            </w:r>
+            <w:r>
+              <w:rPr>
+                <w:rFonts w:ascii="Arial" w:hAnsi="Arial" w:cs="Arial"/>
+              </w:rPr>
+              <w:t>(Koster, 2013)</w:t>
+            </w:r>
+            <w:r>
+              <w:rPr>
+                <w:rFonts w:ascii="Arial" w:hAnsi="Arial" w:cs="Arial"/>
+              </w:rPr>
+              <w:fldChar w:fldCharType="end"/>
+            </w:r>
+            <w:r>
+              <w:rPr>
+                <w:rFonts w:ascii="Arial" w:hAnsi="Arial" w:cs="Arial"/>
+              </w:rPr>
+              <w:t xml:space="preserve"> pp.40</w:t>
+            </w:r>
+          </w:p>
+        </w:tc>
+      </w:tr>
+      <w:tr>
+        <w:tc>
+          <w:tcPr>
+            <w:tcW w:w="2972" w:type="dxa"/>
+          </w:tcPr>
+          <w:p>
+            <w:pPr>
+              <w:rPr>
+                <w:rFonts w:ascii="Arial" w:hAnsi="Arial" w:cs="Arial"/>
+              </w:rPr>
+            </w:pPr>
+            <w:r>
+              <w:rPr>
+                <w:rFonts w:ascii="Arial" w:hAnsi="Arial" w:cs="Arial"/>
+              </w:rPr>
+              <w:t>What is boredom?</w:t>
+            </w:r>
+          </w:p>
+        </w:tc>
+        <w:tc>
+          <w:tcPr>
+            <w:tcW w:w="6044" w:type="dxa"/>
+          </w:tcPr>
+          <w:p>
+            <w:pPr>
+              <w:rPr>
+                <w:rFonts w:ascii="Arial" w:hAnsi="Arial" w:cs="Arial"/>
+              </w:rPr>
+            </w:pPr>
+            <w:r>
+              <w:rPr>
+                <w:rFonts w:ascii="Arial" w:hAnsi="Arial" w:cs="Arial"/>
+              </w:rPr>
+              <w:t xml:space="preserve">Boredom is the brain's reaction to the inability to learn. It is a mechanism </w:t>
+            </w:r>
+            <w:r>
+              <w:rPr>
+                <w:rFonts w:ascii="Arial" w:hAnsi="Arial" w:cs="Arial"/>
+              </w:rPr>
+              <w:t xml:space="preserve">that pushes us into doing something that can lead to </w:t>
+            </w:r>
+            <w:r>
+              <w:rPr>
+                <w:rFonts w:ascii="Arial" w:hAnsi="Arial" w:cs="Arial"/>
+              </w:rPr>
+              <w:t xml:space="preserve">new information or simply fun. </w:t>
+            </w:r>
+            <w:r>
+              <w:rPr>
+                <w:rFonts w:ascii="Arial" w:hAnsi="Arial" w:cs="Arial"/>
+              </w:rPr>
+              <w:br/>
+              <w:t>Boredom occurs when we lack cognitive challenges.</w:t>
+            </w:r>
+            <w:r>
+              <w:rPr>
+                <w:rFonts w:ascii="Arial" w:hAnsi="Arial" w:cs="Arial"/>
+              </w:rPr>
+              <w:br/>
+              <w:t>The whole idea around learning desire doesn’t mean that it must be a completely new experience, just new data is enough for the brain to start having fun.</w:t>
+            </w:r>
+            <w:r>
+              <w:rPr>
+                <w:rFonts w:ascii="Arial" w:hAnsi="Arial" w:cs="Arial"/>
+              </w:rPr>
+              <w:br/>
+              <w:t>Sometimes we experience “sensory overload” when the brain receives overwhelming and complex data. This state is the opposite of “sensory deprivation”.</w:t>
+            </w:r>
+            <w:r>
+              <w:rPr>
+                <w:rFonts w:ascii="Arial" w:hAnsi="Arial" w:cs="Arial"/>
+              </w:rPr>
+              <w:br/>
+              <w:t>For the game to stay fun, it needs to balance between deprivation and overload.</w:t>
+            </w:r>
+            <w:r>
+              <w:rPr>
+                <w:rFonts w:ascii="Arial" w:hAnsi="Arial" w:cs="Arial"/>
+              </w:rPr>
+              <w:br/>
+              <w:t>We get bored</w:t>
+            </w:r>
+            <w:r>
+              <w:rPr>
+                <w:rFonts w:ascii="Arial" w:hAnsi="Arial" w:cs="Arial"/>
+              </w:rPr>
+              <w:t xml:space="preserve"> once we master a skill or realise that we can’t get better.</w:t>
+            </w:r>
+          </w:p>
+        </w:tc>
+      </w:tr>
+      <w:tr>
+        <w:tc>
+          <w:tcPr>
+            <w:tcW w:w="2972" w:type="dxa"/>
+          </w:tcPr>
+          <w:p>
+            <w:pPr>
+              <w:rPr>
+                <w:rFonts w:ascii="Arial" w:hAnsi="Arial" w:cs="Arial"/>
+              </w:rPr>
+            </w:pPr>
+            <w:r>
+              <w:rPr>
+                <w:rFonts w:ascii="Arial" w:hAnsi="Arial" w:cs="Arial"/>
+              </w:rPr>
+              <w:t>What is the reason for the game to be boring?</w:t>
+            </w:r>
+          </w:p>
+        </w:tc>
+        <w:tc>
+          <w:tcPr>
+            <w:tcW w:w="6044" w:type="dxa"/>
+          </w:tcPr>
+          <w:p>
+            <w:pPr>
+              <w:rPr>
+                <w:rFonts w:ascii="Arial" w:hAnsi="Arial" w:cs="Arial"/>
+              </w:rPr>
+            </w:pPr>
+            <w:r>
+              <w:rPr>
+                <w:rFonts w:ascii="Arial" w:hAnsi="Arial" w:cs="Arial"/>
+              </w:rPr>
+              <w:t>The main reasons for games to be boring could be:</w:t>
+            </w:r>
+          </w:p>
+          <w:p>
+            <w:pPr>
+              <w:pStyle w:val="ListParagraph"/>
+              <w:numPr>
+                <w:ilvl w:val="0"/>
+                <w:numId w:val="8"/>
+              </w:numPr>
+              <w:rPr>
+                <w:rFonts w:ascii="Arial" w:hAnsi="Arial" w:cs="Arial"/>
+              </w:rPr>
+            </w:pPr>
+            <w:r>
+              <w:rPr>
+                <w:rFonts w:ascii="Arial" w:hAnsi="Arial" w:cs="Arial"/>
+              </w:rPr>
+              <w:t>The game doesn’t show any challenge quickly enough.</w:t>
+            </w:r>
+          </w:p>
+          <w:p>
+            <w:pPr>
+              <w:pStyle w:val="ListParagraph"/>
+              <w:numPr>
+                <w:ilvl w:val="0"/>
+                <w:numId w:val="8"/>
+              </w:numPr>
+              <w:rPr>
+                <w:rFonts w:ascii="Arial" w:hAnsi="Arial" w:cs="Arial"/>
+              </w:rPr>
+            </w:pPr>
+            <w:r>
+              <w:rPr>
+                <w:rFonts w:ascii="Arial" w:hAnsi="Arial" w:cs="Arial"/>
+              </w:rPr>
+              <w:t xml:space="preserve">Player </w:t>
+            </w:r>
+            <w:r>
+              <w:rPr>
+                <w:rFonts w:ascii="Arial" w:hAnsi="Arial" w:cs="Arial"/>
+              </w:rPr>
+              <w:t>gets overwhelmed with depth, which he thinks is out of his interest.</w:t>
+            </w:r>
+          </w:p>
+          <w:p>
+            <w:pPr>
+              <w:pStyle w:val="ListParagraph"/>
+              <w:numPr>
+                <w:ilvl w:val="0"/>
+                <w:numId w:val="8"/>
+              </w:numPr>
+              <w:rPr>
+                <w:rFonts w:ascii="Arial" w:hAnsi="Arial" w:cs="Arial"/>
+              </w:rPr>
+            </w:pPr>
+            <w:r>
+              <w:rPr>
+                <w:rFonts w:ascii="Arial" w:hAnsi="Arial" w:cs="Arial"/>
+              </w:rPr>
+              <w:t>Player doesn’t catch the patterns and sees the game as noise.</w:t>
+            </w:r>
+          </w:p>
+          <w:p>
+            <w:pPr>
+              <w:pStyle w:val="ListParagraph"/>
+              <w:numPr>
+                <w:ilvl w:val="0"/>
+                <w:numId w:val="8"/>
+              </w:numPr>
+              <w:rPr>
+                <w:rFonts w:ascii="Arial" w:hAnsi="Arial" w:cs="Arial"/>
+              </w:rPr>
+            </w:pPr>
+            <w:r>
+              <w:rPr>
+                <w:rFonts w:ascii="Arial" w:hAnsi="Arial" w:cs="Arial"/>
+              </w:rPr>
+              <w:t>Player finds difficulty ramps too slow, which makes the game look trivial.</w:t>
+            </w:r>
+          </w:p>
+          <w:p>
+            <w:pPr>
+              <w:pStyle w:val="ListParagraph"/>
+              <w:numPr>
+                <w:ilvl w:val="0"/>
+                <w:numId w:val="8"/>
+              </w:numPr>
+              <w:rPr>
+                <w:rFonts w:ascii="Arial" w:hAnsi="Arial" w:cs="Arial"/>
+              </w:rPr>
+            </w:pPr>
+            <w:r>
+              <w:rPr>
+                <w:rFonts w:ascii="Arial" w:hAnsi="Arial" w:cs="Arial"/>
+              </w:rPr>
+              <w:t>Player finds difficulty ramps too quickly, which makes the game feel noisy and/or hard.</w:t>
+            </w:r>
+          </w:p>
+          <w:p>
+            <w:pPr>
+              <w:pStyle w:val="ListParagraph"/>
+              <w:numPr>
+                <w:ilvl w:val="0"/>
+                <w:numId w:val="8"/>
+              </w:numPr>
+              <w:rPr>
+                <w:rFonts w:ascii="Arial" w:hAnsi="Arial" w:cs="Arial"/>
+              </w:rPr>
+            </w:pPr>
+            <w:r>
+              <w:rPr>
+                <w:rFonts w:ascii="Arial" w:hAnsi="Arial" w:cs="Arial"/>
+              </w:rPr>
+              <w:t>Player masters the whole pattern and doesn’t see any more challenges. In other words, he beats the game.</w:t>
+            </w:r>
+          </w:p>
+          <w:p>
+            <w:pPr>
+              <w:rPr>
+                <w:rFonts w:ascii="Arial" w:hAnsi="Arial" w:cs="Arial"/>
+              </w:rPr>
+            </w:pPr>
+            <w:r>
+              <w:rPr>
+                <w:rFonts w:ascii="Arial" w:hAnsi="Arial" w:cs="Arial"/>
+              </w:rPr>
+              <w:t>It is important to note that not all of these reasons of boredom will leave the same expression on the player after getting bored.</w:t>
+            </w:r>
+          </w:p>
+          <w:p>
+            <w:pPr>
+              <w:rPr>
+                <w:rFonts w:ascii="Arial" w:hAnsi="Arial" w:cs="Arial"/>
+              </w:rPr>
+            </w:pPr>
+            <w:r>
+              <w:rPr>
+                <w:rFonts w:ascii="Arial" w:hAnsi="Arial" w:cs="Arial"/>
+              </w:rPr>
+              <w:t>A good game is it is “One that teaches everything it has to offer before the player stops playing”.</w:t>
+            </w:r>
+          </w:p>
+        </w:tc>
+      </w:tr>
+      <w:tr>
+        <w:tc>
+          <w:tcPr>
+            <w:tcW w:w="9016" w:type="dxa"/>
+            <w:gridSpan w:val="2"/>
+          </w:tcPr>
+          <w:p>
+            <w:pPr>
+              <w:rPr>
+                <w:rFonts w:ascii="Arial" w:hAnsi="Arial" w:cs="Arial"/>
+                <w:lang w:val="ru-UA"/>
+              </w:rPr>
+            </w:pPr>
+            <w:r>
+              <w:rPr>
+                <w:rFonts w:ascii="Arial" w:hAnsi="Arial" w:cs="Arial"/>
+                <w:lang w:val="en-US"/>
+              </w:rPr>
+              <w:t>Conclusion:</w:t>
+            </w:r>
+            <w:r>
+              <w:rPr>
+                <w:rFonts w:ascii="Arial" w:hAnsi="Arial" w:cs="Arial"/>
+                <w:lang w:val="en-US"/>
+              </w:rPr>
+              <w:br/>
+            </w:r>
+            <w:r>
+              <w:rPr>
+                <w:rFonts w:ascii="Arial" w:hAnsi="Arial" w:cs="Arial"/>
+              </w:rPr>
+              <w:t xml:space="preserve">It is important to balance the game experience way that the player will be able to catch the </w:t>
+            </w:r>
+            <w:r>
+              <w:rPr>
+                <w:rFonts w:ascii="Arial" w:hAnsi="Arial" w:cs="Arial"/>
+              </w:rPr>
+              <w:t xml:space="preserve">learning </w:t>
+            </w:r>
+            <w:r>
+              <w:rPr>
+                <w:rFonts w:ascii="Arial" w:hAnsi="Arial" w:cs="Arial"/>
+              </w:rPr>
+              <w:t xml:space="preserve">rhythm of the whole difficulty curve without losing their interest. It is a really neat process of balancing and revealing new content, mechanics or any sort of challenges which the player will encounter. Developers need to keep a deep understanding of the mechanics to achieve the best results. </w:t>
+            </w:r>
+            <w:r>
+              <w:rPr>
+                <w:rFonts w:ascii="Arial" w:hAnsi="Arial" w:cs="Arial"/>
+              </w:rPr>
+              <w:br/>
+              <w:t xml:space="preserve">I think this is exactly what could be lost by using tools to generate code for mechanics. You might get a popular solution for a certain problem, but it will disconnect the developer from comprehending </w:t>
+            </w:r>
+            <w:r>
+              <w:rPr>
+                <w:rFonts w:ascii="Arial" w:hAnsi="Arial" w:cs="Arial"/>
+              </w:rPr>
+              <w:t xml:space="preserve">the </w:t>
+            </w:r>
+            <w:r>
+              <w:rPr>
+                <w:rFonts w:ascii="Arial" w:hAnsi="Arial" w:cs="Arial"/>
+              </w:rPr>
+              <w:t>exact logic behind certain solution.</w:t>
+            </w:r>
+          </w:p>
+        </w:tc>
+      </w:tr>
+    </w:tbl>
     <w:p>
       <w:pPr>
         <w:rPr>
@@ -2770,24 +3302,6 @@
                 <w:rFonts w:ascii="Arial" w:hAnsi="Arial" w:cs="Arial"/>
               </w:rPr>
             </w:pPr>
-            <w:r>
-              <w:rPr>
-                <w:rFonts w:ascii="Arial" w:hAnsi="Arial" w:cs="Arial"/>
-              </w:rPr>
-              <w:t>What is</w:t>
-            </w:r>
-            <w:r>
-              <w:rPr>
-                <w:rFonts w:ascii="Arial" w:hAnsi="Arial" w:cs="Arial"/>
-              </w:rPr>
-              <w:t xml:space="preserve"> the nature of</w:t>
-            </w:r>
-            <w:r>
-              <w:rPr>
-                <w:rFonts w:ascii="Arial" w:hAnsi="Arial" w:cs="Arial"/>
-              </w:rPr>
-              <w:t xml:space="preserve"> fun?</w:t>
-            </w:r>
           </w:p>
         </w:tc>
         <w:tc>
@@ -2804,119 +3318,31 @@
               <w:rPr>
                 <w:rFonts w:ascii="Arial" w:hAnsi="Arial" w:cs="Arial"/>
               </w:rPr>
-              <w:t xml:space="preserve">Word fun comes from “fool” or from “pleasure” in different interpretations. The main meaning is “a source of enjoyment”, not only as physical or mental joy, but also as chemical manipulation. </w:t>
-            </w:r>
-          </w:p>
-          <w:p>
-            <w:pPr>
-              <w:rPr>
-                <w:rFonts w:ascii="Arial" w:hAnsi="Arial" w:cs="Arial"/>
-              </w:rPr>
-            </w:pPr>
-            <w:r>
-              <w:rPr>
-                <w:rFonts w:ascii="Arial" w:hAnsi="Arial" w:cs="Arial"/>
-              </w:rPr>
-              <w:t>Fun is the release of endorphins.</w:t>
-            </w:r>
-            <w:r>
-              <w:rPr>
-                <w:rFonts w:ascii="Arial" w:hAnsi="Arial" w:cs="Arial"/>
-              </w:rPr>
-              <w:br/>
-              <w:t>It is a lot of different sensations based on cocktails of chemicals.</w:t>
-            </w:r>
-            <w:r>
-              <w:rPr>
-                <w:rFonts w:ascii="Arial" w:hAnsi="Arial" w:cs="Arial"/>
-              </w:rPr>
-              <w:br/>
-              <w:t xml:space="preserve">The pleasurable chills from listening to powerful music are caused by the same chemicals </w:t>
-            </w:r>
-            <w:r>
-              <w:rPr>
-                <w:rFonts w:ascii="Arial" w:hAnsi="Arial" w:cs="Arial"/>
-              </w:rPr>
-              <w:t>that the</w:t>
-            </w:r>
-            <w:r>
-              <w:rPr>
-                <w:rFonts w:ascii="Arial" w:hAnsi="Arial" w:cs="Arial"/>
-              </w:rPr>
-              <w:t xml:space="preserve"> person gets from having cocaine, an orgasm or chocolate.</w:t>
-            </w:r>
-            <w:r>
-              <w:rPr>
-                <w:rFonts w:ascii="Arial" w:hAnsi="Arial" w:cs="Arial"/>
-              </w:rPr>
-              <w:t xml:space="preserve"> </w:t>
-            </w:r>
-            <w:r>
-              <w:rPr>
-                <w:rFonts w:ascii="Arial" w:hAnsi="Arial" w:cs="Arial"/>
-              </w:rPr>
-              <w:br/>
-            </w:r>
-            <w:r>
-              <w:rPr>
-                <w:rFonts w:ascii="Arial" w:hAnsi="Arial" w:cs="Arial"/>
-              </w:rPr>
-              <w:t>Our brain is</w:t>
-            </w:r>
-            <w:r>
-              <w:rPr>
-                <w:rFonts w:ascii="Arial" w:hAnsi="Arial" w:cs="Arial"/>
-              </w:rPr>
-              <w:t xml:space="preserve"> technically</w:t>
-            </w:r>
-            <w:r>
-              <w:rPr>
-                <w:rFonts w:ascii="Arial" w:hAnsi="Arial" w:cs="Arial"/>
-              </w:rPr>
-              <w:t xml:space="preserve"> on drugs all the time.</w:t>
-            </w:r>
-          </w:p>
-          <w:p>
-            <w:pPr>
-              <w:rPr>
-                <w:rFonts w:ascii="Arial" w:hAnsi="Arial" w:cs="Arial"/>
-              </w:rPr>
-            </w:pPr>
-            <w:r>
-              <w:rPr>
-                <w:rFonts w:ascii="Arial" w:hAnsi="Arial" w:cs="Arial"/>
-              </w:rPr>
-              <w:fldChar w:fldCharType="begin"/>
-            </w:r>
-            <w:r>
-              <w:rPr>
-                <w:rFonts w:ascii="Arial" w:hAnsi="Arial" w:cs="Arial"/>
-              </w:rPr>
-              <w:instrText xml:space="preserve"> ADDIN ZOTERO_ITEM CSL_CITATION {"citationID":"2asjOn4a","properties":{"formattedCitation":"(Koster, 2013)","plainCitation":"(Koster, 2013)","noteIndex":0},"citationItems":[{"id":24,"uris":["http://zotero.org/users/18403491/items/6G6IXNE6"],"itemData":{"id":24,"type":"book","abstract":"Now in full color, the 10th anniversary edition of this classic book takes you deep into the influences that underlie modern video games, and examines the elements they share with traditional games such as checkers. At the heart of his exploration, veteran game designer Raph Koster takes a close look at the concept of fun and why it’s the most vital element in any game.Why do some games become boring quickly, while others remain fun for years? How do games serve as fundamental and powerful learning tools? Whether you’re a game developer, dedicated gamer, or curious observer, this illustrated, fully updated edition helps you understand what drives this major cultural force, and inspires you to take it further.You’ll discover that:Games play into our innate ability to seek patterns and solve puzzlesMost successful games are built upon the same elementsSlightly more females than males now play gamesMany games still teach primitive survival skillsFictional dressing for modern games is more developed than the conceptual elementsTruly creative designers seldom use other games for inspirationGames are beginning to evolve beyond their prehistoric origins","ISBN":"978-1-4493-6319-2","language":"en","note":"Google-Books-ID: TS8KAgAAQBAJ","number-of-pages":"299","publisher":"O'Reilly Media, Inc.","source":"Google Books","title":"Theory of Fun for Game Design","author":[{"family":"Koster","given":"Raph"}],"issued":{"date-parts":[["2013",11,8]]}}}],"schema":"https://github.com/citation-style-language/schema/raw/master/csl-citation.json"} </w:instrText>
-            </w:r>
-            <w:r>
-              <w:rPr>
-                <w:rFonts w:ascii="Arial" w:hAnsi="Arial" w:cs="Arial"/>
-              </w:rPr>
-              <w:fldChar w:fldCharType="separate"/>
-            </w:r>
-            <w:r>
-              <w:rPr>
-                <w:rFonts w:ascii="Arial" w:hAnsi="Arial" w:cs="Arial"/>
-              </w:rPr>
-              <w:t>(Koster, 2013)</w:t>
-            </w:r>
-            <w:r>
-              <w:rPr>
-                <w:rFonts w:ascii="Arial" w:hAnsi="Arial" w:cs="Arial"/>
-              </w:rPr>
-              <w:fldChar w:fldCharType="end"/>
-            </w:r>
-            <w:r>
-              <w:rPr>
-                <w:rFonts w:ascii="Arial" w:hAnsi="Arial" w:cs="Arial"/>
-              </w:rPr>
-              <w:t xml:space="preserve"> pp.40</w:t>
+              <w:t>Th</w:t>
+            </w:r>
+            <w:r>
+              <w:rPr>
+                <w:rFonts w:ascii="Arial" w:hAnsi="Arial" w:cs="Arial"/>
+              </w:rPr>
+              <w:t>e beauty of games</w:t>
+            </w:r>
+            <w:r>
+              <w:rPr>
+                <w:rFonts w:ascii="Arial" w:hAnsi="Arial" w:cs="Arial"/>
+              </w:rPr>
+              <w:t xml:space="preserve"> is</w:t>
+            </w:r>
+            <w:r>
+              <w:rPr>
+                <w:rFonts w:ascii="Arial" w:hAnsi="Arial" w:cs="Arial"/>
+              </w:rPr>
+              <w:t xml:space="preserve"> that</w:t>
+            </w:r>
+            <w:r>
+              <w:rPr>
+                <w:rFonts w:ascii="Arial" w:hAnsi="Arial" w:cs="Arial"/>
+              </w:rPr>
+              <w:t xml:space="preserve"> they teach us something we most likely never could experience in the way that they show it to us.</w:t>
             </w:r>
           </w:p>
         </w:tc>
@@ -2936,7 +3362,7 @@
               <w:rPr>
                 <w:rFonts w:ascii="Arial" w:hAnsi="Arial" w:cs="Arial"/>
               </w:rPr>
-              <w:t>What are the types of fun?</w:t>
+              <w:t>Why do we need fun as a species?</w:t>
             </w:r>
           </w:p>
         </w:tc>
@@ -2954,7 +3380,20 @@
               <w:rPr>
                 <w:rFonts w:ascii="Arial" w:hAnsi="Arial" w:cs="Arial"/>
               </w:rPr>
+              <w:t>Fun is an important survival mechanism which pushes the human species to adapt, learn and master new skills or tasks. As a reward, fun is a moment of pleasure about an accomplished scenario.</w:t>
+            </w:r>
+            <w:r>
+              <w:rPr>
+                <w:rFonts w:ascii="Arial" w:hAnsi="Arial" w:cs="Arial"/>
+              </w:rPr>
               <w:t xml:space="preserve"> </w:t>
+            </w:r>
+            <w:r>
+              <w:rPr>
+                <w:rFonts w:ascii="Arial" w:hAnsi="Arial" w:cs="Arial"/>
+              </w:rPr>
+              <w:br/>
+              <w:t>“Fun is just another word for learning”</w:t>
             </w:r>
           </w:p>
         </w:tc>
@@ -2986,38 +3425,19 @@
               <w:rPr>
                 <w:rFonts w:ascii="Arial" w:hAnsi="Arial" w:cs="Arial"/>
               </w:rPr>
-              <w:t xml:space="preserve">Boredom is the </w:t>
-            </w:r>
-            <w:r>
-              <w:rPr>
-                <w:rFonts w:ascii="Arial" w:hAnsi="Arial" w:cs="Arial"/>
-              </w:rPr>
-              <w:t>brain's reaction</w:t>
-            </w:r>
-            <w:r>
-              <w:rPr>
-                <w:rFonts w:ascii="Arial" w:hAnsi="Arial" w:cs="Arial"/>
-              </w:rPr>
-              <w:t xml:space="preserve"> to the inability to learn. It is a mechanism which pushes us into doing something which can lead to more new information or simply fun. </w:t>
-            </w:r>
-            <w:r>
-              <w:rPr>
-                <w:rFonts w:ascii="Arial" w:hAnsi="Arial" w:cs="Arial"/>
-              </w:rPr>
-              <w:br/>
-              <w:t xml:space="preserve">Boredom </w:t>
-            </w:r>
-            <w:r>
-              <w:rPr>
-                <w:rFonts w:ascii="Arial" w:hAnsi="Arial" w:cs="Arial"/>
-              </w:rPr>
-              <w:t>occurs when we lack</w:t>
-            </w:r>
-            <w:r>
-              <w:rPr>
-                <w:rFonts w:ascii="Arial" w:hAnsi="Arial" w:cs="Arial"/>
-              </w:rPr>
-              <w:t xml:space="preserve"> cognitive challenges.</w:t>
+              <w:t xml:space="preserve">As an </w:t>
+            </w:r>
+            <w:r>
+              <w:rPr>
+                <w:rFonts w:ascii="Arial" w:hAnsi="Arial" w:cs="Arial"/>
+              </w:rPr>
+              <w:t>argument, we can see so many people saying that learning is boring, but most likely the problem is in the method of receiving information. Usually, it is way easier to learn in a playful or fun environment. Exactly, this makes games good teachers, but we need to</w:t>
+            </w:r>
+            <w:r>
+              <w:rPr>
+                <w:rFonts w:ascii="Arial" w:hAnsi="Arial" w:cs="Arial"/>
+              </w:rPr>
+              <w:t xml:space="preserve"> remember that not all games have good lessons.</w:t>
             </w:r>
           </w:p>
         </w:tc>
@@ -3037,7 +3457,7 @@
               <w:rPr>
                 <w:rFonts w:ascii="Arial" w:hAnsi="Arial" w:cs="Arial"/>
               </w:rPr>
-              <w:t>Why are some games boring to us?</w:t>
+              <w:t>How does fun become part of games?</w:t>
             </w:r>
           </w:p>
         </w:tc>
@@ -3051,124 +3471,6 @@
                 <w:rFonts w:ascii="Arial" w:hAnsi="Arial" w:cs="Arial"/>
               </w:rPr>
             </w:pPr>
-          </w:p>
-        </w:tc>
-      </w:tr>
-      <w:tr>
-        <w:tc>
-          <w:tcPr>
-            <w:tcW w:w="2972" w:type="dxa"/>
-          </w:tcPr>
-          <w:p>
-            <w:pPr>
-              <w:rPr>
-                <w:rFonts w:ascii="Arial" w:hAnsi="Arial" w:cs="Arial"/>
-              </w:rPr>
-            </w:pPr>
-            <w:r>
-              <w:rPr>
-                <w:rFonts w:ascii="Arial" w:hAnsi="Arial" w:cs="Arial"/>
-              </w:rPr>
-              <w:t>Why do we need fun as a species?</w:t>
-            </w:r>
-          </w:p>
-        </w:tc>
-        <w:tc>
-          <w:tcPr>
-            <w:tcW w:w="6044" w:type="dxa"/>
-          </w:tcPr>
-          <w:p>
-            <w:pPr>
-              <w:rPr>
-                <w:rFonts w:ascii="Arial" w:hAnsi="Arial" w:cs="Arial"/>
-              </w:rPr>
-            </w:pPr>
-            <w:r>
-              <w:rPr>
-                <w:rFonts w:ascii="Arial" w:hAnsi="Arial" w:cs="Arial"/>
-              </w:rPr>
-              <w:t>Fun is an important survival mechanism which pushes the human species to adapt, learn and master new skills or tasks. As a reward, fun is a moment of pleasure about an accomplished scenario.</w:t>
-            </w:r>
-          </w:p>
-        </w:tc>
-      </w:tr>
-      <w:tr>
-        <w:tc>
-          <w:tcPr>
-            <w:tcW w:w="2972" w:type="dxa"/>
-          </w:tcPr>
-          <w:p>
-            <w:pPr>
-              <w:rPr>
-                <w:rFonts w:ascii="Arial" w:hAnsi="Arial" w:cs="Arial"/>
-              </w:rPr>
-            </w:pPr>
-            <w:r>
-              <w:rPr>
-                <w:rFonts w:ascii="Arial" w:hAnsi="Arial" w:cs="Arial"/>
-              </w:rPr>
-              <w:t xml:space="preserve">How </w:t>
-            </w:r>
-            <w:r>
-              <w:rPr>
-                <w:rFonts w:ascii="Arial" w:hAnsi="Arial" w:cs="Arial"/>
-              </w:rPr>
-              <w:t xml:space="preserve">does </w:t>
-            </w:r>
-            <w:r>
-              <w:rPr>
-                <w:rFonts w:ascii="Arial" w:hAnsi="Arial" w:cs="Arial"/>
-              </w:rPr>
-              <w:t xml:space="preserve">fun </w:t>
-            </w:r>
-            <w:r>
-              <w:rPr>
-                <w:rFonts w:ascii="Arial" w:hAnsi="Arial" w:cs="Arial"/>
-              </w:rPr>
-              <w:t>become</w:t>
-            </w:r>
-            <w:r>
-              <w:rPr>
-                <w:rFonts w:ascii="Arial" w:hAnsi="Arial" w:cs="Arial"/>
-              </w:rPr>
-              <w:t xml:space="preserve"> </w:t>
-            </w:r>
-            <w:r>
-              <w:rPr>
-                <w:rFonts w:ascii="Arial" w:hAnsi="Arial" w:cs="Arial"/>
-              </w:rPr>
-              <w:t>part</w:t>
-            </w:r>
-            <w:r>
-              <w:rPr>
-                <w:rFonts w:ascii="Arial" w:hAnsi="Arial" w:cs="Arial"/>
-              </w:rPr>
-              <w:t xml:space="preserve"> </w:t>
-            </w:r>
-            <w:r>
-              <w:rPr>
-                <w:rFonts w:ascii="Arial" w:hAnsi="Arial" w:cs="Arial"/>
-              </w:rPr>
-              <w:t xml:space="preserve">of </w:t>
-            </w:r>
-            <w:r>
-              <w:rPr>
-                <w:rFonts w:ascii="Arial" w:hAnsi="Arial" w:cs="Arial"/>
-              </w:rPr>
-              <w:t>games?</w:t>
-            </w:r>
-          </w:p>
-        </w:tc>
-        <w:tc>
-          <w:tcPr>
-            <w:tcW w:w="6044" w:type="dxa"/>
-          </w:tcPr>
-          <w:p>
-            <w:pPr>
-              <w:rPr>
-                <w:rFonts w:ascii="Arial" w:hAnsi="Arial" w:cs="Arial"/>
-              </w:rPr>
-            </w:pPr>
             <w:r>
               <w:rPr>
                 <w:rFonts w:ascii="Arial" w:hAnsi="Arial" w:cs="Arial"/>
@@ -3211,6 +3513,19 @@
                 <w:rFonts w:ascii="Arial" w:hAnsi="Arial" w:cs="Arial"/>
               </w:rPr>
               <w:fldChar w:fldCharType="end"/>
+            </w:r>
+            <w:r>
+              <w:rPr>
+                <w:rFonts w:ascii="Arial" w:hAnsi="Arial" w:cs="Arial"/>
+              </w:rPr>
+              <w:br/>
+              <w:t>It is still important to remember that we can be easily overwhelmed or underwhelmed by the challenge that we are facing. It is not just a simple answer, “learning makes games fun”.</w:t>
+            </w:r>
+            <w:r>
+              <w:rPr>
+                <w:rFonts w:ascii="Arial" w:hAnsi="Arial" w:cs="Arial"/>
+              </w:rPr>
+              <w:t xml:space="preserve"> We need to take into account a lot of small variables to make people enjoy, struggle, learn and master without getting the player bored. </w:t>
             </w:r>
           </w:p>
         </w:tc>
@@ -3743,7 +4058,35 @@
               <w:rPr>
                 <w:rFonts w:ascii="Arial" w:hAnsi="Arial" w:cs="Arial"/>
               </w:rPr>
-              <w:t>(Mirza-Babaei, Moosajee and Drenikow, 2016)</w:t>
+              <w:t xml:space="preserve">(Mirza-Babaei, </w:t>
+            </w:r>
+            <w:proofErr w:type="spellStart"/>
+            <w:r>
+              <w:rPr>
+                <w:rFonts w:ascii="Arial" w:hAnsi="Arial" w:cs="Arial"/>
+              </w:rPr>
+              <w:t>Moosajee</w:t>
+            </w:r>
+            <w:proofErr w:type="spellEnd"/>
+            <w:r>
+              <w:rPr>
+                <w:rFonts w:ascii="Arial" w:hAnsi="Arial" w:cs="Arial"/>
+              </w:rPr>
+              <w:t xml:space="preserve"> and </w:t>
+            </w:r>
+            <w:proofErr w:type="spellStart"/>
+            <w:r>
+              <w:rPr>
+                <w:rFonts w:ascii="Arial" w:hAnsi="Arial" w:cs="Arial"/>
+              </w:rPr>
+              <w:t>Drenikow</w:t>
+            </w:r>
+            <w:proofErr w:type="spellEnd"/>
+            <w:r>
+              <w:rPr>
+                <w:rFonts w:ascii="Arial" w:hAnsi="Arial" w:cs="Arial"/>
+              </w:rPr>
+              <w:t>, 2016)</w:t>
             </w:r>
             <w:r>
               <w:rPr>
@@ -5260,10 +5603,234 @@
     </w:lvl>
   </w:abstractNum>
   <w:abstractNum w:abstractNumId="5" w15:restartNumberingAfterBreak="0">
+    <w:nsid w:val="62AB17F1"/>
+    <w:multiLevelType w:val="hybridMultilevel"/>
+    <w:tmpl w:val="57FE1C24"/>
+    <w:lvl w:ilvl="0" w:tplc="2C66CE8C">
+      <w:numFmt w:val="bullet"/>
+      <w:lvlText w:val="-"/>
+      <w:lvlJc w:val="left"/>
+      <w:pPr>
+        <w:ind w:left="720" w:hanging="360"/>
+      </w:pPr>
+      <w:rPr>
+        <w:rFonts w:ascii="Arial" w:eastAsiaTheme="minorHAnsi" w:hAnsi="Arial" w:cs="Arial" w:hint="default"/>
+      </w:rPr>
+    </w:lvl>
+    <w:lvl w:ilvl="1" w:tplc="04220003" w:tentative="1">
+      <w:start w:val="1"/>
+      <w:numFmt w:val="bullet"/>
+      <w:lvlText w:val="o"/>
+      <w:lvlJc w:val="left"/>
+      <w:pPr>
+        <w:ind w:left="1440" w:hanging="360"/>
+      </w:pPr>
+      <w:rPr>
+        <w:rFonts w:ascii="Courier New" w:hAnsi="Courier New" w:cs="Courier New" w:hint="default"/>
+      </w:rPr>
+    </w:lvl>
+    <w:lvl w:ilvl="2" w:tplc="04220005" w:tentative="1">
+      <w:start w:val="1"/>
+      <w:numFmt w:val="bullet"/>
+      <w:lvlText w:val=""/>
+      <w:lvlJc w:val="left"/>
+      <w:pPr>
+        <w:ind w:left="2160" w:hanging="360"/>
+      </w:pPr>
+      <w:rPr>
+        <w:rFonts w:ascii="Wingdings" w:hAnsi="Wingdings" w:hint="default"/>
+      </w:rPr>
+    </w:lvl>
+    <w:lvl w:ilvl="3" w:tplc="04220001" w:tentative="1">
+      <w:start w:val="1"/>
+      <w:numFmt w:val="bullet"/>
+      <w:lvlText w:val=""/>
+      <w:lvlJc w:val="left"/>
+      <w:pPr>
+        <w:ind w:left="2880" w:hanging="360"/>
+      </w:pPr>
+      <w:rPr>
+        <w:rFonts w:ascii="Symbol" w:hAnsi="Symbol" w:hint="default"/>
+      </w:rPr>
+    </w:lvl>
+    <w:lvl w:ilvl="4" w:tplc="04220003" w:tentative="1">
+      <w:start w:val="1"/>
+      <w:numFmt w:val="bullet"/>
+      <w:lvlText w:val="o"/>
+      <w:lvlJc w:val="left"/>
+      <w:pPr>
+        <w:ind w:left="3600" w:hanging="360"/>
+      </w:pPr>
+      <w:rPr>
+        <w:rFonts w:ascii="Courier New" w:hAnsi="Courier New" w:cs="Courier New" w:hint="default"/>
+      </w:rPr>
+    </w:lvl>
+    <w:lvl w:ilvl="5" w:tplc="04220005" w:tentative="1">
+      <w:start w:val="1"/>
+      <w:numFmt w:val="bullet"/>
+      <w:lvlText w:val=""/>
+      <w:lvlJc w:val="left"/>
+      <w:pPr>
+        <w:ind w:left="4320" w:hanging="360"/>
+      </w:pPr>
+      <w:rPr>
+        <w:rFonts w:ascii="Wingdings" w:hAnsi="Wingdings" w:hint="default"/>
+      </w:rPr>
+    </w:lvl>
+    <w:lvl w:ilvl="6" w:tplc="04220001" w:tentative="1">
+      <w:start w:val="1"/>
+      <w:numFmt w:val="bullet"/>
+      <w:lvlText w:val=""/>
+      <w:lvlJc w:val="left"/>
+      <w:pPr>
+        <w:ind w:left="5040" w:hanging="360"/>
+      </w:pPr>
+      <w:rPr>
+        <w:rFonts w:ascii="Symbol" w:hAnsi="Symbol" w:hint="default"/>
+      </w:rPr>
+    </w:lvl>
+    <w:lvl w:ilvl="7" w:tplc="04220003" w:tentative="1">
+      <w:start w:val="1"/>
+      <w:numFmt w:val="bullet"/>
+      <w:lvlText w:val="o"/>
+      <w:lvlJc w:val="left"/>
+      <w:pPr>
+        <w:ind w:left="5760" w:hanging="360"/>
+      </w:pPr>
+      <w:rPr>
+        <w:rFonts w:ascii="Courier New" w:hAnsi="Courier New" w:cs="Courier New" w:hint="default"/>
+      </w:rPr>
+    </w:lvl>
+    <w:lvl w:ilvl="8" w:tplc="04220005" w:tentative="1">
+      <w:start w:val="1"/>
+      <w:numFmt w:val="bullet"/>
+      <w:lvlText w:val=""/>
+      <w:lvlJc w:val="left"/>
+      <w:pPr>
+        <w:ind w:left="6480" w:hanging="360"/>
+      </w:pPr>
+      <w:rPr>
+        <w:rFonts w:ascii="Wingdings" w:hAnsi="Wingdings" w:hint="default"/>
+      </w:rPr>
+    </w:lvl>
+  </w:abstractNum>
+  <w:abstractNum w:abstractNumId="6" w15:restartNumberingAfterBreak="0">
     <w:nsid w:val="6A1D1CFD"/>
     <w:multiLevelType w:val="hybridMultilevel"/>
     <w:tmpl w:val="08B44F3E"/>
     <w:lvl w:ilvl="0" w:tplc="E354D342">
+      <w:numFmt w:val="bullet"/>
+      <w:lvlText w:val="-"/>
+      <w:lvlJc w:val="left"/>
+      <w:pPr>
+        <w:ind w:left="720" w:hanging="360"/>
+      </w:pPr>
+      <w:rPr>
+        <w:rFonts w:ascii="Arial" w:eastAsiaTheme="minorHAnsi" w:hAnsi="Arial" w:cs="Arial" w:hint="default"/>
+      </w:rPr>
+    </w:lvl>
+    <w:lvl w:ilvl="1" w:tplc="04220003" w:tentative="1">
+      <w:start w:val="1"/>
+      <w:numFmt w:val="bullet"/>
+      <w:lvlText w:val="o"/>
+      <w:lvlJc w:val="left"/>
+      <w:pPr>
+        <w:ind w:left="1440" w:hanging="360"/>
+      </w:pPr>
+      <w:rPr>
+        <w:rFonts w:ascii="Courier New" w:hAnsi="Courier New" w:cs="Courier New" w:hint="default"/>
+      </w:rPr>
+    </w:lvl>
+    <w:lvl w:ilvl="2" w:tplc="04220005" w:tentative="1">
+      <w:start w:val="1"/>
+      <w:numFmt w:val="bullet"/>
+      <w:lvlText w:val=""/>
+      <w:lvlJc w:val="left"/>
+      <w:pPr>
+        <w:ind w:left="2160" w:hanging="360"/>
+      </w:pPr>
+      <w:rPr>
+        <w:rFonts w:ascii="Wingdings" w:hAnsi="Wingdings" w:hint="default"/>
+      </w:rPr>
+    </w:lvl>
+    <w:lvl w:ilvl="3" w:tplc="04220001" w:tentative="1">
+      <w:start w:val="1"/>
+      <w:numFmt w:val="bullet"/>
+      <w:lvlText w:val=""/>
+      <w:lvlJc w:val="left"/>
+      <w:pPr>
+        <w:ind w:left="2880" w:hanging="360"/>
+      </w:pPr>
+      <w:rPr>
+        <w:rFonts w:ascii="Symbol" w:hAnsi="Symbol" w:hint="default"/>
+      </w:rPr>
+    </w:lvl>
+    <w:lvl w:ilvl="4" w:tplc="04220003" w:tentative="1">
+      <w:start w:val="1"/>
+      <w:numFmt w:val="bullet"/>
+      <w:lvlText w:val="o"/>
+      <w:lvlJc w:val="left"/>
+      <w:pPr>
+        <w:ind w:left="3600" w:hanging="360"/>
+      </w:pPr>
+      <w:rPr>
+        <w:rFonts w:ascii="Courier New" w:hAnsi="Courier New" w:cs="Courier New" w:hint="default"/>
+      </w:rPr>
+    </w:lvl>
+    <w:lvl w:ilvl="5" w:tplc="04220005" w:tentative="1">
+      <w:start w:val="1"/>
+      <w:numFmt w:val="bullet"/>
+      <w:lvlText w:val=""/>
+      <w:lvlJc w:val="left"/>
+      <w:pPr>
+        <w:ind w:left="4320" w:hanging="360"/>
+      </w:pPr>
+      <w:rPr>
+        <w:rFonts w:ascii="Wingdings" w:hAnsi="Wingdings" w:hint="default"/>
+      </w:rPr>
+    </w:lvl>
+    <w:lvl w:ilvl="6" w:tplc="04220001" w:tentative="1">
+      <w:start w:val="1"/>
+      <w:numFmt w:val="bullet"/>
+      <w:lvlText w:val=""/>
+      <w:lvlJc w:val="left"/>
+      <w:pPr>
+        <w:ind w:left="5040" w:hanging="360"/>
+      </w:pPr>
+      <w:rPr>
+        <w:rFonts w:ascii="Symbol" w:hAnsi="Symbol" w:hint="default"/>
+      </w:rPr>
+    </w:lvl>
+    <w:lvl w:ilvl="7" w:tplc="04220003" w:tentative="1">
+      <w:start w:val="1"/>
+      <w:numFmt w:val="bullet"/>
+      <w:lvlText w:val="o"/>
+      <w:lvlJc w:val="left"/>
+      <w:pPr>
+        <w:ind w:left="5760" w:hanging="360"/>
+      </w:pPr>
+      <w:rPr>
+        <w:rFonts w:ascii="Courier New" w:hAnsi="Courier New" w:cs="Courier New" w:hint="default"/>
+      </w:rPr>
+    </w:lvl>
+    <w:lvl w:ilvl="8" w:tplc="04220005" w:tentative="1">
+      <w:start w:val="1"/>
+      <w:numFmt w:val="bullet"/>
+      <w:lvlText w:val=""/>
+      <w:lvlJc w:val="left"/>
+      <w:pPr>
+        <w:ind w:left="6480" w:hanging="360"/>
+      </w:pPr>
+      <w:rPr>
+        <w:rFonts w:ascii="Wingdings" w:hAnsi="Wingdings" w:hint="default"/>
+      </w:rPr>
+    </w:lvl>
+  </w:abstractNum>
+  <w:abstractNum w:abstractNumId="7" w15:restartNumberingAfterBreak="0">
+    <w:nsid w:val="7A4577AE"/>
+    <w:multiLevelType w:val="hybridMultilevel"/>
+    <w:tmpl w:val="1D8A93FA"/>
+    <w:lvl w:ilvl="0" w:tplc="2C66CE8C">
       <w:numFmt w:val="bullet"/>
       <w:lvlText w:val="-"/>
       <w:lvlJc w:val="left"/>
@@ -5384,10 +5951,16 @@
     <w:abstractNumId w:val="0"/>
   </w:num>
   <w:num w:numId="5" w16cid:durableId="826937984">
-    <w:abstractNumId w:val="5"/>
+    <w:abstractNumId w:val="6"/>
   </w:num>
   <w:num w:numId="6" w16cid:durableId="579294621">
     <w:abstractNumId w:val="2"/>
+  </w:num>
+  <w:num w:numId="7" w16cid:durableId="1653825062">
+    <w:abstractNumId w:val="5"/>
+  </w:num>
+  <w:num w:numId="8" w16cid:durableId="149640230">
+    <w:abstractNumId w:val="7"/>
   </w:num>
 </w:numbering>
 </file>

</xml_diff>